<commit_message>
small changes to final SRS
</commit_message>
<xml_diff>
--- a/Docs/SRS/SP1_SRS.docx
+++ b/Docs/SRS/SP1_SRS.docx
@@ -43,7 +43,7 @@
           <w:sz w:val="48"/>
           <w:szCs w:val="24"/>
         </w:rPr>
-        <w:t>Digidiet</w:t>
+        <w:t>DigiDiet</w:t>
       </w:r>
       <w:r>
         <w:rPr>
@@ -338,7 +338,7 @@
           <w:sz w:val="24"/>
           <w:szCs w:val="24"/>
         </w:rPr>
-        <w:t>Digidiet</w:t>
+        <w:t>DigiDiet</w:t>
       </w:r>
       <w:r>
         <w:rPr>
@@ -370,7 +370,7 @@
           <w:sz w:val="24"/>
           <w:szCs w:val="24"/>
         </w:rPr>
-        <w:t>Digidiet</w:t>
+        <w:t>DigiDiet</w:t>
       </w:r>
       <w:r>
         <w:rPr>
@@ -474,7 +474,7 @@
           <w:sz w:val="24"/>
           <w:szCs w:val="24"/>
         </w:rPr>
-        <w:t>Digidiet</w:t>
+        <w:t>DigiDiet</w:t>
       </w:r>
       <w:r>
         <w:rPr>
@@ -582,7 +582,7 @@
           <w:sz w:val="24"/>
           <w:szCs w:val="24"/>
         </w:rPr>
-        <w:t>Digidiet</w:t>
+        <w:t>DigiDiet</w:t>
       </w:r>
       <w:r>
         <w:rPr>
@@ -23134,6 +23134,26 @@
               <w:t>Should a user be notified if their recipe is not allowed to be posted?</w:t>
             </w:r>
           </w:p>
+          <w:p>
+            <w:pPr>
+              <w:spacing w:after="0" w:line="240" w:lineRule="auto"/>
+              <w:rPr>
+                <w:rFonts w:ascii="Times New Roman" w:eastAsia="Times New Roman" w:hAnsi="Times New Roman" w:cs="Times New Roman"/>
+                <w:sz w:val="24"/>
+                <w:szCs w:val="24"/>
+              </w:rPr>
+            </w:pPr>
+            <w:r>
+              <w:rPr>
+                <w:rFonts w:ascii="Times New Roman" w:eastAsia="Times New Roman" w:hAnsi="Times New Roman" w:cs="Times New Roman"/>
+                <w:sz w:val="24"/>
+                <w:szCs w:val="24"/>
+              </w:rPr>
+              <w:t>Scalability issue: how of we handle a large user base with this requirement?</w:t>
+            </w:r>
+            <w:bookmarkStart w:id="0" w:name="_GoBack"/>
+            <w:bookmarkEnd w:id="0"/>
+          </w:p>
         </w:tc>
       </w:tr>
     </w:tbl>
@@ -24724,7 +24744,7 @@
                 <w:sz w:val="24"/>
                 <w:szCs w:val="24"/>
               </w:rPr>
-              <w:t xml:space="preserve">An administrator may ban a user, preventing them from using their account for anything besides appealing the ban. (Cannot post, edit, review, </w:t>
+              <w:t xml:space="preserve">An administrator may ban a user, preventing them from using their account </w:t>
             </w:r>
             <w:r>
               <w:rPr>
@@ -24733,7 +24753,7 @@
                 <w:szCs w:val="24"/>
               </w:rPr>
               <w:lastRenderedPageBreak/>
-              <w:t>comment, etc)</w:t>
+              <w:t>for anything besides appealing the ban. (Cannot post, edit, review, comment, etc)</w:t>
             </w:r>
           </w:p>
         </w:tc>
@@ -26282,6 +26302,7 @@
                 <w:sz w:val="24"/>
                 <w:szCs w:val="24"/>
               </w:rPr>
+              <w:lastRenderedPageBreak/>
               <w:t>Trigger</w:t>
             </w:r>
           </w:p>
@@ -26306,16 +26327,7 @@
                 <w:sz w:val="24"/>
                 <w:szCs w:val="24"/>
               </w:rPr>
-              <w:t xml:space="preserve">Administrator / Moderator clicks on the “remove comment” icon next to a </w:t>
-            </w:r>
-            <w:r>
-              <w:rPr>
-                <w:rFonts w:ascii="Times New Roman" w:eastAsia="Times New Roman" w:hAnsi="Times New Roman" w:cs="Times New Roman"/>
-                <w:sz w:val="24"/>
-                <w:szCs w:val="24"/>
-              </w:rPr>
-              <w:lastRenderedPageBreak/>
-              <w:t>comment.</w:t>
+              <w:t>Administrator / Moderator clicks on the “remove comment” icon next to a comment.</w:t>
             </w:r>
           </w:p>
         </w:tc>
@@ -26342,7 +26354,6 @@
                 <w:sz w:val="24"/>
                 <w:szCs w:val="24"/>
               </w:rPr>
-              <w:lastRenderedPageBreak/>
               <w:t>Main Scenario</w:t>
             </w:r>
           </w:p>
@@ -28387,7 +28398,7 @@
           <w:sz w:val="24"/>
           <w:szCs w:val="24"/>
         </w:rPr>
-        <w:t>Digidiet</w:t>
+        <w:t>DigiDiet</w:t>
       </w:r>
       <w:r>
         <w:rPr>
@@ -28778,8 +28789,6 @@
               </w:rPr>
               <w:t>Description</w:t>
             </w:r>
-            <w:bookmarkStart w:id="0" w:name="_GoBack"/>
-            <w:bookmarkEnd w:id="0"/>
           </w:p>
         </w:tc>
       </w:tr>
@@ -28908,7 +28917,7 @@
           <w:rPr>
             <w:noProof/>
           </w:rPr>
-          <w:t>18</w:t>
+          <w:t>13</w:t>
         </w:r>
         <w:r>
           <w:rPr>

</xml_diff>